<commit_message>
updated reactjs tutorial, removed extra photos
</commit_message>
<xml_diff>
--- a/tutorials/react/reactjs.docx
+++ b/tutorials/react/reactjs.docx
@@ -26,22 +26,25 @@
     </w:p>
     <w:p>
       <w:pPr>
-        <w:pStyle w:val="Normal"/>
-        <w:bidi w:val="0"/>
-        <w:jc w:val="center"/>
-        <w:rPr>
-          <w:b/>
-          <w:b/>
-          <w:bCs/>
-          <w:u w:val="single"/>
-        </w:rPr>
-      </w:pPr>
-      <w:r>
-        <w:rPr>
-          <w:b/>
-          <w:bCs/>
-          <w:u w:val="single"/>
-        </w:rPr>
+        <w:pStyle w:val="TextBody"/>
+        <w:spacing w:before="240" w:after="120"/>
+        <w:jc w:val="left"/>
+        <w:rPr>
+          <w:rFonts w:ascii="FreeSans" w:hAnsi="FreeSans"/>
+          <w:sz w:val="48"/>
+          <w:szCs w:val="48"/>
+        </w:rPr>
+      </w:pPr>
+      <w:r>
+        <w:rPr>
+          <w:rFonts w:ascii="FreeSans" w:hAnsi="FreeSans"/>
+          <w:i/>
+          <w:iCs/>
+          <w:sz w:val="24"/>
+          <w:szCs w:val="24"/>
+          <w:u w:val="none"/>
+        </w:rPr>
+        <w:t>Taken from https://reactjs.org/docs/introducing-jsx.html</w:t>
       </w:r>
     </w:p>
     <w:p>
@@ -893,7 +896,23 @@
           <w:b/>
           <w:bCs/>
         </w:rPr>
-        <w:t>firstName: 'Harper',</w:t>
+        <w:t>firstName: '</w:t>
+      </w:r>
+      <w:r>
+        <w:rPr>
+          <w:rStyle w:val="SourceText"/>
+          <w:b/>
+          <w:bCs/>
+        </w:rPr>
+        <w:t>John</w:t>
+      </w:r>
+      <w:r>
+        <w:rPr>
+          <w:rStyle w:val="SourceText"/>
+          <w:b/>
+          <w:bCs/>
+        </w:rPr>
+        <w:t>',</w:t>
       </w:r>
     </w:p>
     <w:p>
@@ -920,7 +939,23 @@
           <w:b/>
           <w:bCs/>
         </w:rPr>
-        <w:t>lastName: 'Perez'</w:t>
+        <w:t>lastName: '</w:t>
+      </w:r>
+      <w:r>
+        <w:rPr>
+          <w:rStyle w:val="SourceText"/>
+          <w:b/>
+          <w:bCs/>
+        </w:rPr>
+        <w:t>Doe</w:t>
+      </w:r>
+      <w:r>
+        <w:rPr>
+          <w:rStyle w:val="SourceText"/>
+          <w:b/>
+          <w:bCs/>
+        </w:rPr>
+        <w:t>'</w:t>
       </w:r>
     </w:p>
     <w:p>
@@ -1167,6 +1202,78 @@
           <w:bCs/>
         </w:rPr>
         <w:t>);</w:t>
+      </w:r>
+    </w:p>
+    <w:p>
+      <w:pPr>
+        <w:pStyle w:val="Heading1"/>
+        <w:widowControl/>
+        <w:suppressAutoHyphens w:val="true"/>
+        <w:bidi w:val="0"/>
+        <w:spacing w:before="0" w:after="283"/>
+        <w:ind w:left="567" w:right="0" w:hanging="0"/>
+        <w:jc w:val="left"/>
+        <w:rPr/>
+      </w:pPr>
+      <w:r>
+        <w:rPr>
+          <w:rStyle w:val="SourceText"/>
+          <w:b/>
+          <w:bCs/>
+          <w:sz w:val="24"/>
+          <w:szCs w:val="24"/>
+        </w:rPr>
+        <w:t xml:space="preserve">Result: </w:t>
+      </w:r>
+      <w:r>
+        <w:rPr>
+          <w:rStyle w:val="SourceText"/>
+          <w:b/>
+          <w:bCs/>
+          <w:sz w:val="24"/>
+          <w:szCs w:val="24"/>
+        </w:rPr>
+        <w:t xml:space="preserve">Hello, </w:t>
+      </w:r>
+      <w:r>
+        <w:rPr>
+          <w:rStyle w:val="SourceText"/>
+          <w:b/>
+          <w:bCs/>
+          <w:sz w:val="24"/>
+          <w:szCs w:val="24"/>
+        </w:rPr>
+        <w:t>John Doe</w:t>
+      </w:r>
+      <w:r>
+        <w:rPr>
+          <w:rStyle w:val="SourceText"/>
+          <w:b/>
+          <w:bCs/>
+          <w:sz w:val="24"/>
+          <w:szCs w:val="24"/>
+        </w:rPr>
+        <w:t>!</w:t>
+      </w:r>
+    </w:p>
+    <w:p>
+      <w:pPr>
+        <w:pStyle w:val="PreformattedText"/>
+        <w:widowControl/>
+        <w:suppressAutoHyphens w:val="true"/>
+        <w:bidi w:val="0"/>
+        <w:spacing w:before="0" w:after="283"/>
+        <w:ind w:left="567" w:right="0" w:hanging="0"/>
+        <w:jc w:val="left"/>
+        <w:rPr>
+          <w:rStyle w:val="SourceText"/>
+          <w:b/>
+          <w:b/>
+          <w:bCs/>
+        </w:rPr>
+      </w:pPr>
+      <w:r>
+        <w:rPr/>
       </w:r>
     </w:p>
     <w:p>

</xml_diff>